<commit_message>
Added ROC Curve & Precision Recall Curve & Modified Contents
</commit_message>
<xml_diff>
--- a/Submit Version/AI_Report.docx
+++ b/Submit Version/AI_Report.docx
@@ -171,14 +171,7 @@
           <w:rFonts w:ascii="Times New Roman" w:hAnsi="Times New Roman" w:cs="Times New Roman"/>
           <w:i/>
         </w:rPr>
-        <w:t xml:space="preserve">Figure 1.1 </w:t>
-      </w:r>
-      <w:r>
-        <w:rPr>
-          <w:rFonts w:ascii="Times New Roman" w:hAnsi="Times New Roman" w:cs="Times New Roman"/>
-          <w:i/>
-        </w:rPr>
-        <w:t>shows that some of the features have very different scales</w:t>
+        <w:t>Figure 1.1 shows that some of the features have very different scales</w:t>
       </w:r>
     </w:p>
     <w:p>
@@ -195,12 +188,14 @@
         </w:rPr>
         <w:t xml:space="preserve">When features are highly varying in range, the features with high magnitudes will have bigger effect towards the distance calculations as compared to features with low magnitudes. This will affect the learning performance of classifier, and classification accuracy and precision. Therefore, the </w:t>
       </w:r>
+      <w:proofErr w:type="spellStart"/>
       <w:r>
         <w:rPr>
           <w:rFonts w:ascii="Times New Roman" w:hAnsi="Times New Roman" w:cs="Times New Roman"/>
         </w:rPr>
         <w:t>RobustScaler</w:t>
       </w:r>
+      <w:proofErr w:type="spellEnd"/>
       <w:r>
         <w:rPr>
           <w:rFonts w:ascii="Times New Roman" w:hAnsi="Times New Roman" w:cs="Times New Roman"/>
@@ -211,7 +206,21 @@
         <w:rPr>
           <w:rFonts w:ascii="Times New Roman" w:hAnsi="Times New Roman" w:cs="Times New Roman"/>
         </w:rPr>
-        <w:t xml:space="preserve"> RobustScaler is chosen because it uses statistics that are robust to outliers so the </w:t>
+        <w:t xml:space="preserve"> </w:t>
+      </w:r>
+      <w:proofErr w:type="spellStart"/>
+      <w:r>
+        <w:rPr>
+          <w:rFonts w:ascii="Times New Roman" w:hAnsi="Times New Roman" w:cs="Times New Roman"/>
+        </w:rPr>
+        <w:t>RobustScaler</w:t>
+      </w:r>
+      <w:proofErr w:type="spellEnd"/>
+      <w:r>
+        <w:rPr>
+          <w:rFonts w:ascii="Times New Roman" w:hAnsi="Times New Roman" w:cs="Times New Roman"/>
+        </w:rPr>
+        <w:t xml:space="preserve"> is chosen because it uses statistics that are robust to outliers so the </w:t>
       </w:r>
       <w:r>
         <w:rPr>
@@ -413,7 +422,21 @@
         <w:rPr>
           <w:rFonts w:ascii="Times New Roman" w:hAnsi="Times New Roman" w:cs="Times New Roman"/>
         </w:rPr>
-        <w:t xml:space="preserve">1, 2, 3 and so on. </w:t>
+        <w:t xml:space="preserve">1, 2, </w:t>
+      </w:r>
+      <w:proofErr w:type="gramStart"/>
+      <w:r>
+        <w:rPr>
+          <w:rFonts w:ascii="Times New Roman" w:hAnsi="Times New Roman" w:cs="Times New Roman"/>
+        </w:rPr>
+        <w:t>3</w:t>
+      </w:r>
+      <w:proofErr w:type="gramEnd"/>
+      <w:r>
+        <w:rPr>
+          <w:rFonts w:ascii="Times New Roman" w:hAnsi="Times New Roman" w:cs="Times New Roman"/>
+        </w:rPr>
+        <w:t xml:space="preserve"> and so on. </w:t>
       </w:r>
       <w:r>
         <w:rPr>
@@ -636,14 +659,36 @@
         <w:rPr>
           <w:rFonts w:ascii="Times New Roman" w:hAnsi="Times New Roman" w:cs="Times New Roman"/>
         </w:rPr>
-        <w:t xml:space="preserve">Figure 1.3 shows that the PAY_0 column contains undocumented categories which are -2 and 0. The same goes to the other PAY_n columns. </w:t>
-      </w:r>
-      <w:r>
-        <w:rPr>
-          <w:rFonts w:ascii="Times New Roman" w:hAnsi="Times New Roman" w:cs="Times New Roman"/>
-        </w:rPr>
-        <w:t>According to the documentation, the PAY_n</w:t>
-      </w:r>
+        <w:t xml:space="preserve">Figure 1.3 shows that the PAY_0 column contains undocumented categories which are -2 and 0. The same goes to the other </w:t>
+      </w:r>
+      <w:proofErr w:type="spellStart"/>
+      <w:r>
+        <w:rPr>
+          <w:rFonts w:ascii="Times New Roman" w:hAnsi="Times New Roman" w:cs="Times New Roman"/>
+        </w:rPr>
+        <w:t>PAY_n</w:t>
+      </w:r>
+      <w:proofErr w:type="spellEnd"/>
+      <w:r>
+        <w:rPr>
+          <w:rFonts w:ascii="Times New Roman" w:hAnsi="Times New Roman" w:cs="Times New Roman"/>
+        </w:rPr>
+        <w:t xml:space="preserve"> columns. </w:t>
+      </w:r>
+      <w:r>
+        <w:rPr>
+          <w:rFonts w:ascii="Times New Roman" w:hAnsi="Times New Roman" w:cs="Times New Roman"/>
+        </w:rPr>
+        <w:t xml:space="preserve">According to the documentation, the </w:t>
+      </w:r>
+      <w:proofErr w:type="spellStart"/>
+      <w:r>
+        <w:rPr>
+          <w:rFonts w:ascii="Times New Roman" w:hAnsi="Times New Roman" w:cs="Times New Roman"/>
+        </w:rPr>
+        <w:t>PAY_n</w:t>
+      </w:r>
+      <w:proofErr w:type="spellEnd"/>
       <w:r>
         <w:rPr>
           <w:rFonts w:ascii="Times New Roman" w:hAnsi="Times New Roman" w:cs="Times New Roman"/>
@@ -678,7 +723,21 @@
         <w:rPr>
           <w:rFonts w:ascii="Times New Roman" w:hAnsi="Times New Roman" w:cs="Times New Roman"/>
         </w:rPr>
-        <w:t>we can infer that PAY_n features repres</w:t>
+        <w:t xml:space="preserve">we can infer that </w:t>
+      </w:r>
+      <w:proofErr w:type="spellStart"/>
+      <w:r>
+        <w:rPr>
+          <w:rFonts w:ascii="Times New Roman" w:hAnsi="Times New Roman" w:cs="Times New Roman"/>
+        </w:rPr>
+        <w:t>PAY_n</w:t>
+      </w:r>
+      <w:proofErr w:type="spellEnd"/>
+      <w:r>
+        <w:rPr>
+          <w:rFonts w:ascii="Times New Roman" w:hAnsi="Times New Roman" w:cs="Times New Roman"/>
+        </w:rPr>
+        <w:t xml:space="preserve"> features repres</w:t>
       </w:r>
       <w:r>
         <w:rPr>
@@ -732,7 +791,21 @@
         <w:rPr>
           <w:rFonts w:ascii="Times New Roman" w:hAnsi="Times New Roman" w:cs="Times New Roman"/>
         </w:rPr>
-        <w:t xml:space="preserve">all values of PAY_n features which are </w:t>
+        <w:t xml:space="preserve">all values of </w:t>
+      </w:r>
+      <w:proofErr w:type="spellStart"/>
+      <w:r>
+        <w:rPr>
+          <w:rFonts w:ascii="Times New Roman" w:hAnsi="Times New Roman" w:cs="Times New Roman"/>
+        </w:rPr>
+        <w:t>PAY_n</w:t>
+      </w:r>
+      <w:proofErr w:type="spellEnd"/>
+      <w:r>
+        <w:rPr>
+          <w:rFonts w:ascii="Times New Roman" w:hAnsi="Times New Roman" w:cs="Times New Roman"/>
+        </w:rPr>
+        <w:t xml:space="preserve"> features which are </w:t>
       </w:r>
       <w:r>
         <w:rPr>
@@ -763,6 +836,7 @@
           <w:szCs w:val="24"/>
         </w:rPr>
       </w:pPr>
+      <w:proofErr w:type="spellStart"/>
       <w:r>
         <w:rPr>
           <w:rFonts w:ascii="Times New Roman" w:hAnsi="Times New Roman" w:cs="Times New Roman"/>
@@ -771,19 +845,31 @@
         </w:rPr>
         <w:t>Hyperp</w:t>
       </w:r>
-      <w:bookmarkStart w:id="0" w:name="_GoBack"/>
-      <w:bookmarkEnd w:id="0"/>
       <w:r>
         <w:rPr>
           <w:rFonts w:ascii="Times New Roman" w:hAnsi="Times New Roman" w:cs="Times New Roman"/>
           <w:sz w:val="24"/>
           <w:szCs w:val="24"/>
         </w:rPr>
-        <w:t>arameter Tuning</w:t>
-      </w:r>
-    </w:p>
-    <w:p>
-      <w:pPr>
+        <w:t>arameter</w:t>
+      </w:r>
+      <w:proofErr w:type="spellEnd"/>
+      <w:r>
+        <w:rPr>
+          <w:rFonts w:ascii="Times New Roman" w:hAnsi="Times New Roman" w:cs="Times New Roman"/>
+          <w:sz w:val="24"/>
+          <w:szCs w:val="24"/>
+        </w:rPr>
+        <w:t xml:space="preserve"> Tuning</w:t>
+      </w:r>
+    </w:p>
+    <w:p>
+      <w:pPr>
+        <w:pStyle w:val="ListParagraph"/>
+        <w:numPr>
+          <w:ilvl w:val="0"/>
+          <w:numId w:val="2"/>
+        </w:numPr>
         <w:tabs>
           <w:tab w:val="left" w:pos="5580"/>
         </w:tabs>
@@ -791,6 +877,14 @@
           <w:rFonts w:ascii="Times New Roman" w:hAnsi="Times New Roman" w:cs="Times New Roman"/>
         </w:rPr>
       </w:pPr>
+      <w:r>
+        <w:rPr>
+          <w:rFonts w:ascii="Times New Roman" w:hAnsi="Times New Roman" w:cs="Times New Roman"/>
+        </w:rPr>
+        <w:t>Logistic Regression</w:t>
+      </w:r>
+      <w:bookmarkStart w:id="0" w:name="_GoBack"/>
+      <w:bookmarkEnd w:id="0"/>
     </w:p>
     <w:sectPr>
       <w:pgSz w:w="12240" w:h="15840"/>
@@ -805,9 +899,9 @@
 <file path=word/numbering.xml><?xml version="1.0" encoding="utf-8"?>
 <w:numbering xmlns:wpc="http://schemas.microsoft.com/office/word/2010/wordprocessingCanvas" xmlns:mc="http://schemas.openxmlformats.org/markup-compatibility/2006" xmlns:o="urn:schemas-microsoft-com:office:office" xmlns:r="http://schemas.openxmlformats.org/officeDocument/2006/relationships" xmlns:m="http://schemas.openxmlformats.org/officeDocument/2006/math" xmlns:v="urn:schemas-microsoft-com:vml" xmlns:wp14="http://schemas.microsoft.com/office/word/2010/wordprocessingDrawing" xmlns:wp="http://schemas.openxmlformats.org/drawingml/2006/wordprocessingDrawing" xmlns:w10="urn:schemas-microsoft-com:office:word" xmlns:w="http://schemas.openxmlformats.org/wordprocessingml/2006/main" xmlns:w14="http://schemas.microsoft.com/office/word/2010/wordml" xmlns:w15="http://schemas.microsoft.com/office/word/2012/wordml" xmlns:wpg="http://schemas.microsoft.com/office/word/2010/wordprocessingGroup" xmlns:wpi="http://schemas.microsoft.com/office/word/2010/wordprocessingInk" xmlns:wne="http://schemas.microsoft.com/office/word/2006/wordml" xmlns:wps="http://schemas.microsoft.com/office/word/2010/wordprocessingShape" mc:Ignorable="w14 w15 wp14">
   <w:abstractNum w:abstractNumId="0" w15:restartNumberingAfterBreak="0">
-    <w:nsid w:val="1B827156"/>
+    <w:nsid w:val="07767A4A"/>
     <w:multiLevelType w:val="hybridMultilevel"/>
-    <w:tmpl w:val="E6283F22"/>
+    <w:tmpl w:val="04441218"/>
     <w:lvl w:ilvl="0" w:tplc="0409000F">
       <w:start w:val="1"/>
       <w:numFmt w:val="decimal"/>
@@ -890,7 +984,96 @@
       </w:pPr>
     </w:lvl>
   </w:abstractNum>
+  <w:abstractNum w:abstractNumId="1" w15:restartNumberingAfterBreak="0">
+    <w:nsid w:val="1B827156"/>
+    <w:multiLevelType w:val="hybridMultilevel"/>
+    <w:tmpl w:val="04441218"/>
+    <w:lvl w:ilvl="0" w:tplc="0409000F">
+      <w:start w:val="1"/>
+      <w:numFmt w:val="decimal"/>
+      <w:lvlText w:val="%1."/>
+      <w:lvlJc w:val="left"/>
+      <w:pPr>
+        <w:ind w:left="720" w:hanging="360"/>
+      </w:pPr>
+    </w:lvl>
+    <w:lvl w:ilvl="1" w:tplc="04090019" w:tentative="1">
+      <w:start w:val="1"/>
+      <w:numFmt w:val="lowerLetter"/>
+      <w:lvlText w:val="%2."/>
+      <w:lvlJc w:val="left"/>
+      <w:pPr>
+        <w:ind w:left="1440" w:hanging="360"/>
+      </w:pPr>
+    </w:lvl>
+    <w:lvl w:ilvl="2" w:tplc="0409001B" w:tentative="1">
+      <w:start w:val="1"/>
+      <w:numFmt w:val="lowerRoman"/>
+      <w:lvlText w:val="%3."/>
+      <w:lvlJc w:val="right"/>
+      <w:pPr>
+        <w:ind w:left="2160" w:hanging="180"/>
+      </w:pPr>
+    </w:lvl>
+    <w:lvl w:ilvl="3" w:tplc="0409000F" w:tentative="1">
+      <w:start w:val="1"/>
+      <w:numFmt w:val="decimal"/>
+      <w:lvlText w:val="%4."/>
+      <w:lvlJc w:val="left"/>
+      <w:pPr>
+        <w:ind w:left="2880" w:hanging="360"/>
+      </w:pPr>
+    </w:lvl>
+    <w:lvl w:ilvl="4" w:tplc="04090019" w:tentative="1">
+      <w:start w:val="1"/>
+      <w:numFmt w:val="lowerLetter"/>
+      <w:lvlText w:val="%5."/>
+      <w:lvlJc w:val="left"/>
+      <w:pPr>
+        <w:ind w:left="3600" w:hanging="360"/>
+      </w:pPr>
+    </w:lvl>
+    <w:lvl w:ilvl="5" w:tplc="0409001B" w:tentative="1">
+      <w:start w:val="1"/>
+      <w:numFmt w:val="lowerRoman"/>
+      <w:lvlText w:val="%6."/>
+      <w:lvlJc w:val="right"/>
+      <w:pPr>
+        <w:ind w:left="4320" w:hanging="180"/>
+      </w:pPr>
+    </w:lvl>
+    <w:lvl w:ilvl="6" w:tplc="0409000F" w:tentative="1">
+      <w:start w:val="1"/>
+      <w:numFmt w:val="decimal"/>
+      <w:lvlText w:val="%7."/>
+      <w:lvlJc w:val="left"/>
+      <w:pPr>
+        <w:ind w:left="5040" w:hanging="360"/>
+      </w:pPr>
+    </w:lvl>
+    <w:lvl w:ilvl="7" w:tplc="04090019" w:tentative="1">
+      <w:start w:val="1"/>
+      <w:numFmt w:val="lowerLetter"/>
+      <w:lvlText w:val="%8."/>
+      <w:lvlJc w:val="left"/>
+      <w:pPr>
+        <w:ind w:left="5760" w:hanging="360"/>
+      </w:pPr>
+    </w:lvl>
+    <w:lvl w:ilvl="8" w:tplc="0409001B" w:tentative="1">
+      <w:start w:val="1"/>
+      <w:numFmt w:val="lowerRoman"/>
+      <w:lvlText w:val="%9."/>
+      <w:lvlJc w:val="right"/>
+      <w:pPr>
+        <w:ind w:left="6480" w:hanging="180"/>
+      </w:pPr>
+    </w:lvl>
+  </w:abstractNum>
   <w:num w:numId="1">
+    <w:abstractNumId w:val="1"/>
+  </w:num>
+  <w:num w:numId="2">
     <w:abstractNumId w:val="0"/>
   </w:num>
 </w:numbering>

</xml_diff>